<commit_message>
Task 2 final code
</commit_message>
<xml_diff>
--- a/Task1/Task1Doc.docx
+++ b/Task1/Task1Doc.docx
@@ -244,7 +244,15 @@
           <w:szCs w:val="28"/>
           <w:lang w:val="uk-UA"/>
         </w:rPr>
-        <w:t>Лабораторна робота 1</w:t>
+        <w:t xml:space="preserve">Лабораторна робота </w:t>
+      </w:r>
+      <w:r>
+        <w:rPr>
+          <w:sz w:val="28"/>
+          <w:szCs w:val="28"/>
+          <w:lang w:val="uk-UA"/>
+        </w:rPr>
+        <w:t>2</w:t>
       </w:r>
     </w:p>
     <w:p>
@@ -1854,8 +1862,10 @@
           <w:szCs w:val="28"/>
           <w:lang w:val="uk-UA"/>
         </w:rPr>
-        <w:t xml:space="preserve"> = NULL, то виконується </w:t>
-      </w:r>
+        <w:t xml:space="preserve"> = NULL,</w:t>
+      </w:r>
+      <w:bookmarkStart w:id="0" w:name="_GoBack"/>
+      <w:bookmarkEnd w:id="0"/>
       <w:r>
         <w:rPr>
           <w:color w:val="000000"/>
@@ -1863,7 +1873,7 @@
           <w:szCs w:val="28"/>
           <w:lang w:val="uk-UA"/>
         </w:rPr>
-        <w:t>виклик</w:t>
+        <w:t xml:space="preserve"> то виконується </w:t>
       </w:r>
       <w:r>
         <w:rPr>
@@ -1872,9 +1882,8 @@
           <w:szCs w:val="28"/>
           <w:lang w:val="uk-UA"/>
         </w:rPr>
-        <w:t xml:space="preserve"> </w:t>
-      </w:r>
-      <w:proofErr w:type="spellStart"/>
+        <w:t>виклик</w:t>
+      </w:r>
       <w:r>
         <w:rPr>
           <w:color w:val="000000"/>
@@ -1882,9 +1891,9 @@
           <w:szCs w:val="28"/>
           <w:lang w:val="uk-UA"/>
         </w:rPr>
-        <w:t>mem_alloc</w:t>
-      </w:r>
-      <w:proofErr w:type="spellEnd"/>
+        <w:t xml:space="preserve"> </w:t>
+      </w:r>
+      <w:proofErr w:type="spellStart"/>
       <w:r>
         <w:rPr>
           <w:color w:val="000000"/>
@@ -1892,9 +1901,9 @@
           <w:szCs w:val="28"/>
           <w:lang w:val="uk-UA"/>
         </w:rPr>
-        <w:t>(</w:t>
-      </w:r>
-      <w:proofErr w:type="spellStart"/>
+        <w:t>mem_alloc</w:t>
+      </w:r>
+      <w:proofErr w:type="spellEnd"/>
       <w:r>
         <w:rPr>
           <w:color w:val="000000"/>
@@ -1902,9 +1911,9 @@
           <w:szCs w:val="28"/>
           <w:lang w:val="uk-UA"/>
         </w:rPr>
-        <w:t>size</w:t>
-      </w:r>
-      <w:proofErr w:type="spellEnd"/>
+        <w:t>(</w:t>
+      </w:r>
+      <w:proofErr w:type="spellStart"/>
       <w:r>
         <w:rPr>
           <w:color w:val="000000"/>
@@ -1912,8 +1921,9 @@
           <w:szCs w:val="28"/>
           <w:lang w:val="uk-UA"/>
         </w:rPr>
-        <w:t>).</w:t>
-      </w:r>
+        <w:t>size</w:t>
+      </w:r>
+      <w:proofErr w:type="spellEnd"/>
       <w:r>
         <w:rPr>
           <w:color w:val="000000"/>
@@ -1921,9 +1931,8 @@
           <w:szCs w:val="28"/>
           <w:lang w:val="uk-UA"/>
         </w:rPr>
-        <w:t xml:space="preserve"> Інакше, відбувається перевірка сусідніх блоків. Якщо хоча б один з них вільний, відбувається об’єднання блоків. Далі перевіряється, чи цей новий блок достатнього розміру для </w:t>
-      </w:r>
-      <w:proofErr w:type="spellStart"/>
+        <w:t>).</w:t>
+      </w:r>
       <w:r>
         <w:rPr>
           <w:color w:val="000000"/>
@@ -1931,9 +1940,9 @@
           <w:szCs w:val="28"/>
           <w:lang w:val="uk-UA"/>
         </w:rPr>
-        <w:t>перевизначення</w:t>
-      </w:r>
-      <w:proofErr w:type="spellEnd"/>
+        <w:t xml:space="preserve"> Інакше, відбувається перевірка сусідніх блоків. Якщо хоча б один з них вільний, відбувається об’єднання блоків. Далі перевіряється, чи цей новий блок достатнього розміру для </w:t>
+      </w:r>
+      <w:proofErr w:type="spellStart"/>
       <w:r>
         <w:rPr>
           <w:color w:val="000000"/>
@@ -1941,8 +1950,9 @@
           <w:szCs w:val="28"/>
           <w:lang w:val="uk-UA"/>
         </w:rPr>
-        <w:t xml:space="preserve">. Якщо так, то в ньому створюється 2 блоки: зайнятий і вільний. У зайнятий копіюються дані з колишнього блоку користувача. </w:t>
-      </w:r>
+        <w:t>перевизначення</w:t>
+      </w:r>
+      <w:proofErr w:type="spellEnd"/>
       <w:r>
         <w:rPr>
           <w:color w:val="000000"/>
@@ -1950,9 +1960,8 @@
           <w:szCs w:val="28"/>
           <w:lang w:val="uk-UA"/>
         </w:rPr>
-        <w:t xml:space="preserve">Якщо ж ні – йде пошук нового вільного блоку і, якщо він знайдений, виділяється блок для користувача і копіюються данні. Інакше – повертається NULL, а данні користувача не </w:t>
-      </w:r>
-      <w:proofErr w:type="spellStart"/>
+        <w:t xml:space="preserve">. Якщо так, то в ньому створюється 2 блоки: зайнятий і вільний. У зайнятий копіюються дані з колишнього блоку користувача. </w:t>
+      </w:r>
       <w:r>
         <w:rPr>
           <w:color w:val="000000"/>
@@ -1960,9 +1969,9 @@
           <w:szCs w:val="28"/>
           <w:lang w:val="uk-UA"/>
         </w:rPr>
-        <w:t>змінюютсья</w:t>
-      </w:r>
-      <w:proofErr w:type="spellEnd"/>
+        <w:t xml:space="preserve">Якщо ж ні – йде пошук нового вільного блоку і, якщо він знайдений, виділяється блок для користувача і копіюються данні. Інакше – повертається NULL, а данні користувача не </w:t>
+      </w:r>
+      <w:proofErr w:type="spellStart"/>
       <w:r>
         <w:rPr>
           <w:color w:val="000000"/>
@@ -1970,33 +1979,33 @@
           <w:szCs w:val="28"/>
           <w:lang w:val="uk-UA"/>
         </w:rPr>
-        <w:t xml:space="preserve">. </w:t>
-      </w:r>
-    </w:p>
-    <w:p>
-      <w:pPr>
-        <w:pStyle w:val="ListParagraph"/>
-        <w:numPr>
-          <w:ilvl w:val="0"/>
-          <w:numId w:val="4"/>
-        </w:numPr>
+        <w:t>змінюютсья</w:t>
+      </w:r>
+      <w:proofErr w:type="spellEnd"/>
+      <w:r>
         <w:rPr>
           <w:color w:val="000000"/>
           <w:sz w:val="28"/>
           <w:szCs w:val="28"/>
           <w:lang w:val="uk-UA"/>
         </w:rPr>
-      </w:pPr>
-      <w:r>
+        <w:t xml:space="preserve">. </w:t>
+      </w:r>
+    </w:p>
+    <w:p>
+      <w:pPr>
+        <w:pStyle w:val="ListParagraph"/>
+        <w:numPr>
+          <w:ilvl w:val="0"/>
+          <w:numId w:val="4"/>
+        </w:numPr>
         <w:rPr>
           <w:color w:val="000000"/>
           <w:sz w:val="28"/>
           <w:szCs w:val="28"/>
           <w:lang w:val="uk-UA"/>
         </w:rPr>
-        <w:t xml:space="preserve">Звільнення пам’яті </w:t>
-      </w:r>
-      <w:proofErr w:type="spellStart"/>
+      </w:pPr>
       <w:r>
         <w:rPr>
           <w:color w:val="000000"/>
@@ -2004,9 +2013,9 @@
           <w:szCs w:val="28"/>
           <w:lang w:val="uk-UA"/>
         </w:rPr>
-        <w:t>mem_free</w:t>
-      </w:r>
-      <w:proofErr w:type="spellEnd"/>
+        <w:t xml:space="preserve">Звільнення пам’яті </w:t>
+      </w:r>
+      <w:proofErr w:type="spellStart"/>
       <w:r>
         <w:rPr>
           <w:color w:val="000000"/>
@@ -2014,9 +2023,9 @@
           <w:szCs w:val="28"/>
           <w:lang w:val="uk-UA"/>
         </w:rPr>
-        <w:t>(</w:t>
-      </w:r>
-      <w:proofErr w:type="spellStart"/>
+        <w:t>mem_free</w:t>
+      </w:r>
+      <w:proofErr w:type="spellEnd"/>
       <w:r>
         <w:rPr>
           <w:color w:val="000000"/>
@@ -2024,9 +2033,9 @@
           <w:szCs w:val="28"/>
           <w:lang w:val="uk-UA"/>
         </w:rPr>
-        <w:t>void</w:t>
-      </w:r>
-      <w:proofErr w:type="spellEnd"/>
+        <w:t>(</w:t>
+      </w:r>
+      <w:proofErr w:type="spellStart"/>
       <w:r>
         <w:rPr>
           <w:color w:val="000000"/>
@@ -2034,9 +2043,9 @@
           <w:szCs w:val="28"/>
           <w:lang w:val="uk-UA"/>
         </w:rPr>
-        <w:t xml:space="preserve"> *</w:t>
-      </w:r>
-      <w:proofErr w:type="spellStart"/>
+        <w:t>void</w:t>
+      </w:r>
+      <w:proofErr w:type="spellEnd"/>
       <w:r>
         <w:rPr>
           <w:color w:val="000000"/>
@@ -2044,9 +2053,9 @@
           <w:szCs w:val="28"/>
           <w:lang w:val="uk-UA"/>
         </w:rPr>
-        <w:t>addr</w:t>
-      </w:r>
-      <w:proofErr w:type="spellEnd"/>
+        <w:t xml:space="preserve"> *</w:t>
+      </w:r>
+      <w:proofErr w:type="spellStart"/>
       <w:r>
         <w:rPr>
           <w:color w:val="000000"/>
@@ -2054,8 +2063,9 @@
           <w:szCs w:val="28"/>
           <w:lang w:val="uk-UA"/>
         </w:rPr>
-        <w:t>). Помічаємо блок як вільний і об’єднуємо даний блок с сусідніми вільними блоками</w:t>
-      </w:r>
+        <w:t>addr</w:t>
+      </w:r>
+      <w:proofErr w:type="spellEnd"/>
       <w:r>
         <w:rPr>
           <w:color w:val="000000"/>
@@ -2063,7 +2073,7 @@
           <w:szCs w:val="28"/>
           <w:lang w:val="uk-UA"/>
         </w:rPr>
-        <w:t xml:space="preserve"> (максимум – 2)</w:t>
+        <w:t>). Помічаємо блок як вільний і об’єднуємо даний блок с сусідніми вільними блоками</w:t>
       </w:r>
       <w:r>
         <w:rPr>
@@ -2072,58 +2082,58 @@
           <w:szCs w:val="28"/>
           <w:lang w:val="uk-UA"/>
         </w:rPr>
-        <w:t>.</w:t>
-      </w:r>
-    </w:p>
-    <w:p>
-      <w:pPr>
-        <w:ind w:firstLine="567"/>
+        <w:t xml:space="preserve"> (максимум – 2)</w:t>
+      </w:r>
+      <w:r>
         <w:rPr>
           <w:color w:val="000000"/>
           <w:sz w:val="28"/>
           <w:szCs w:val="28"/>
           <w:lang w:val="uk-UA"/>
         </w:rPr>
-      </w:pPr>
-      <w:r>
-        <w:rPr>
-          <w:b/>
+        <w:t>.</w:t>
+      </w:r>
+    </w:p>
+    <w:p>
+      <w:pPr>
+        <w:ind w:firstLine="567"/>
+        <w:rPr>
           <w:color w:val="000000"/>
           <w:sz w:val="28"/>
           <w:szCs w:val="28"/>
           <w:lang w:val="uk-UA"/>
         </w:rPr>
-        <w:t>Оцінка часу пошуку вільного блоку пам’яті</w:t>
-      </w:r>
-      <w:r>
-        <w:rPr>
+      </w:pPr>
+      <w:r>
+        <w:rPr>
+          <w:b/>
           <w:color w:val="000000"/>
           <w:sz w:val="28"/>
           <w:szCs w:val="28"/>
           <w:lang w:val="uk-UA"/>
         </w:rPr>
-        <w:t xml:space="preserve">: </w:t>
-      </w:r>
-    </w:p>
-    <w:p>
-      <w:pPr>
-        <w:ind w:firstLine="708"/>
+        <w:t>Оцінка часу пошуку вільного блоку пам’яті</w:t>
+      </w:r>
+      <w:r>
         <w:rPr>
           <w:color w:val="000000"/>
           <w:sz w:val="28"/>
           <w:szCs w:val="28"/>
           <w:lang w:val="uk-UA"/>
         </w:rPr>
-      </w:pPr>
-      <w:r>
+        <w:t xml:space="preserve">: </w:t>
+      </w:r>
+    </w:p>
+    <w:p>
+      <w:pPr>
+        <w:ind w:firstLine="708"/>
         <w:rPr>
           <w:color w:val="000000"/>
           <w:sz w:val="28"/>
           <w:szCs w:val="28"/>
           <w:lang w:val="uk-UA"/>
         </w:rPr>
-        <w:t>O(N)</w:t>
-      </w:r>
+      </w:pPr>
       <w:r>
         <w:rPr>
           <w:color w:val="000000"/>
@@ -2131,7 +2141,7 @@
           <w:szCs w:val="28"/>
           <w:lang w:val="uk-UA"/>
         </w:rPr>
-        <w:t xml:space="preserve">, де </w:t>
+        <w:t>O(N)</w:t>
       </w:r>
       <w:r>
         <w:rPr>
@@ -2140,7 +2150,7 @@
           <w:szCs w:val="28"/>
           <w:lang w:val="uk-UA"/>
         </w:rPr>
-        <w:t>N – кількість блоків</w:t>
+        <w:t xml:space="preserve">, де </w:t>
       </w:r>
       <w:r>
         <w:rPr>
@@ -2149,80 +2159,78 @@
           <w:szCs w:val="28"/>
           <w:lang w:val="uk-UA"/>
         </w:rPr>
-        <w:t xml:space="preserve"> у пам’яті.</w:t>
-      </w:r>
-    </w:p>
-    <w:p>
-      <w:pPr>
-        <w:ind w:firstLine="567"/>
+        <w:t>N – кількість блоків</w:t>
+      </w:r>
+      <w:r>
         <w:rPr>
           <w:color w:val="000000"/>
           <w:sz w:val="28"/>
           <w:szCs w:val="28"/>
           <w:lang w:val="uk-UA"/>
         </w:rPr>
-      </w:pPr>
-      <w:r>
-        <w:rPr>
-          <w:b/>
+        <w:t xml:space="preserve"> у пам’яті.</w:t>
+      </w:r>
+    </w:p>
+    <w:p>
+      <w:pPr>
+        <w:ind w:firstLine="567"/>
+        <w:rPr>
           <w:color w:val="000000"/>
           <w:sz w:val="28"/>
           <w:szCs w:val="28"/>
           <w:lang w:val="uk-UA"/>
         </w:rPr>
-        <w:t>Оцінка часу звільнення занятого блоку</w:t>
-      </w:r>
-      <w:r>
-        <w:rPr>
+      </w:pPr>
+      <w:r>
+        <w:rPr>
+          <w:b/>
           <w:color w:val="000000"/>
           <w:sz w:val="28"/>
           <w:szCs w:val="28"/>
           <w:lang w:val="uk-UA"/>
         </w:rPr>
-        <w:t xml:space="preserve">: </w:t>
-      </w:r>
-    </w:p>
-    <w:p>
-      <w:pPr>
-        <w:ind w:firstLine="708"/>
+        <w:t>Оцінка часу звільнення занятого блоку</w:t>
+      </w:r>
+      <w:r>
         <w:rPr>
           <w:color w:val="000000"/>
           <w:sz w:val="28"/>
           <w:szCs w:val="28"/>
           <w:lang w:val="uk-UA"/>
         </w:rPr>
-      </w:pPr>
-      <w:r>
+        <w:t xml:space="preserve">: </w:t>
+      </w:r>
+    </w:p>
+    <w:p>
+      <w:pPr>
+        <w:ind w:firstLine="708"/>
         <w:rPr>
           <w:color w:val="000000"/>
           <w:sz w:val="28"/>
           <w:szCs w:val="28"/>
           <w:lang w:val="uk-UA"/>
         </w:rPr>
-        <w:t>O(1).</w:t>
-      </w:r>
-    </w:p>
-    <w:p>
-      <w:pPr>
-        <w:ind w:firstLine="567"/>
+      </w:pPr>
+      <w:r>
         <w:rPr>
           <w:color w:val="000000"/>
           <w:sz w:val="28"/>
           <w:szCs w:val="28"/>
           <w:lang w:val="uk-UA"/>
         </w:rPr>
-      </w:pPr>
-      <w:r>
-        <w:rPr>
-          <w:b/>
+        <w:t>O(1).</w:t>
+      </w:r>
+    </w:p>
+    <w:p>
+      <w:pPr>
+        <w:ind w:firstLine="567"/>
+        <w:rPr>
           <w:color w:val="000000"/>
           <w:sz w:val="28"/>
           <w:szCs w:val="28"/>
           <w:lang w:val="uk-UA"/>
         </w:rPr>
-        <w:t xml:space="preserve">Оцінка витрати пам'яті для зберігання </w:t>
-      </w:r>
-      <w:proofErr w:type="spellStart"/>
+      </w:pPr>
       <w:r>
         <w:rPr>
           <w:b/>
@@ -2231,8 +2239,9 @@
           <w:szCs w:val="28"/>
           <w:lang w:val="uk-UA"/>
         </w:rPr>
-        <w:t>службо</w:t>
-      </w:r>
+        <w:t xml:space="preserve">Оцінка витрати пам'яті для зберігання </w:t>
+      </w:r>
+      <w:proofErr w:type="spellStart"/>
       <w:r>
         <w:rPr>
           <w:b/>
@@ -2241,9 +2250,8 @@
           <w:szCs w:val="28"/>
           <w:lang w:val="uk-UA"/>
         </w:rPr>
-        <w:t>ї</w:t>
-      </w:r>
-      <w:proofErr w:type="spellEnd"/>
+        <w:t>службо</w:t>
+      </w:r>
       <w:r>
         <w:rPr>
           <w:b/>
@@ -2252,37 +2260,39 @@
           <w:szCs w:val="28"/>
           <w:lang w:val="uk-UA"/>
         </w:rPr>
-        <w:t xml:space="preserve"> інформації:</w:t>
-      </w:r>
-      <w:r>
-        <w:rPr>
+        <w:t>ї</w:t>
+      </w:r>
+      <w:proofErr w:type="spellEnd"/>
+      <w:r>
+        <w:rPr>
+          <w:b/>
           <w:color w:val="000000"/>
           <w:sz w:val="28"/>
           <w:szCs w:val="28"/>
           <w:lang w:val="uk-UA"/>
         </w:rPr>
-        <w:t xml:space="preserve"> </w:t>
-      </w:r>
-    </w:p>
-    <w:p>
-      <w:pPr>
-        <w:ind w:firstLine="708"/>
+        <w:t xml:space="preserve"> інформації:</w:t>
+      </w:r>
+      <w:r>
         <w:rPr>
           <w:color w:val="000000"/>
           <w:sz w:val="28"/>
           <w:szCs w:val="28"/>
           <w:lang w:val="uk-UA"/>
         </w:rPr>
-      </w:pPr>
-      <w:r>
+        <w:t xml:space="preserve"> </w:t>
+      </w:r>
+    </w:p>
+    <w:p>
+      <w:pPr>
+        <w:ind w:firstLine="708"/>
         <w:rPr>
           <w:color w:val="000000"/>
           <w:sz w:val="28"/>
           <w:szCs w:val="28"/>
           <w:lang w:val="uk-UA"/>
         </w:rPr>
-        <w:t>12 * N</w:t>
-      </w:r>
+      </w:pPr>
       <w:r>
         <w:rPr>
           <w:color w:val="000000"/>
@@ -2290,7 +2300,7 @@
           <w:szCs w:val="28"/>
           <w:lang w:val="uk-UA"/>
         </w:rPr>
-        <w:t xml:space="preserve"> байт</w:t>
+        <w:t>12 * N</w:t>
       </w:r>
       <w:r>
         <w:rPr>
@@ -2299,7 +2309,7 @@
           <w:szCs w:val="28"/>
           <w:lang w:val="uk-UA"/>
         </w:rPr>
-        <w:t xml:space="preserve">, де </w:t>
+        <w:t xml:space="preserve"> байт</w:t>
       </w:r>
       <w:r>
         <w:rPr>
@@ -2308,7 +2318,7 @@
           <w:szCs w:val="28"/>
           <w:lang w:val="uk-UA"/>
         </w:rPr>
-        <w:t xml:space="preserve">N – кількість блоків </w:t>
+        <w:t xml:space="preserve">, де </w:t>
       </w:r>
       <w:r>
         <w:rPr>
@@ -2317,7 +2327,7 @@
           <w:szCs w:val="28"/>
           <w:lang w:val="uk-UA"/>
         </w:rPr>
-        <w:t>у пам’яті</w:t>
+        <w:t xml:space="preserve">N – кількість блоків </w:t>
       </w:r>
       <w:r>
         <w:rPr>
@@ -2326,33 +2336,33 @@
           <w:szCs w:val="28"/>
           <w:lang w:val="uk-UA"/>
         </w:rPr>
-        <w:t>.</w:t>
-      </w:r>
-    </w:p>
-    <w:p>
-      <w:pPr>
-        <w:pStyle w:val="ListParagraph"/>
-        <w:ind w:left="1287"/>
+        <w:t>у пам’яті</w:t>
+      </w:r>
+      <w:r>
         <w:rPr>
           <w:color w:val="000000"/>
           <w:sz w:val="28"/>
           <w:szCs w:val="28"/>
           <w:lang w:val="uk-UA"/>
         </w:rPr>
-      </w:pPr>
-    </w:p>
-    <w:p>
-      <w:pPr>
-        <w:ind w:left="567"/>
-        <w:rPr>
-          <w:b/>
+        <w:t>.</w:t>
+      </w:r>
+    </w:p>
+    <w:p>
+      <w:pPr>
+        <w:pStyle w:val="ListParagraph"/>
+        <w:ind w:left="1287"/>
+        <w:rPr>
           <w:color w:val="000000"/>
           <w:sz w:val="28"/>
           <w:szCs w:val="28"/>
           <w:lang w:val="uk-UA"/>
         </w:rPr>
       </w:pPr>
-      <w:r>
+    </w:p>
+    <w:p>
+      <w:pPr>
+        <w:ind w:left="567"/>
         <w:rPr>
           <w:b/>
           <w:color w:val="000000"/>
@@ -2360,9 +2370,7 @@
           <w:szCs w:val="28"/>
           <w:lang w:val="uk-UA"/>
         </w:rPr>
-        <w:t xml:space="preserve">Переваги </w:t>
-      </w:r>
-      <w:proofErr w:type="spellStart"/>
+      </w:pPr>
       <w:r>
         <w:rPr>
           <w:b/>
@@ -2371,9 +2379,9 @@
           <w:szCs w:val="28"/>
           <w:lang w:val="uk-UA"/>
         </w:rPr>
-        <w:t>аллокатора</w:t>
-      </w:r>
-      <w:proofErr w:type="spellEnd"/>
+        <w:t xml:space="preserve">Переваги </w:t>
+      </w:r>
+      <w:proofErr w:type="spellStart"/>
       <w:r>
         <w:rPr>
           <w:b/>
@@ -2382,32 +2390,34 @@
           <w:szCs w:val="28"/>
           <w:lang w:val="uk-UA"/>
         </w:rPr>
-        <w:t>:</w:t>
-      </w:r>
-    </w:p>
-    <w:p>
-      <w:pPr>
-        <w:pStyle w:val="ListParagraph"/>
-        <w:numPr>
-          <w:ilvl w:val="0"/>
-          <w:numId w:val="10"/>
-        </w:numPr>
-        <w:rPr>
+        <w:t>аллокатора</w:t>
+      </w:r>
+      <w:proofErr w:type="spellEnd"/>
+      <w:r>
+        <w:rPr>
+          <w:b/>
           <w:color w:val="000000"/>
           <w:sz w:val="28"/>
           <w:szCs w:val="28"/>
           <w:lang w:val="uk-UA"/>
         </w:rPr>
-      </w:pPr>
-      <w:r>
+        <w:t>:</w:t>
+      </w:r>
+    </w:p>
+    <w:p>
+      <w:pPr>
+        <w:pStyle w:val="ListParagraph"/>
+        <w:numPr>
+          <w:ilvl w:val="0"/>
+          <w:numId w:val="10"/>
+        </w:numPr>
         <w:rPr>
           <w:color w:val="000000"/>
           <w:sz w:val="28"/>
           <w:szCs w:val="28"/>
           <w:lang w:val="uk-UA"/>
         </w:rPr>
-        <w:t>Невеликий об’єм службової інформації</w:t>
-      </w:r>
+      </w:pPr>
       <w:r>
         <w:rPr>
           <w:color w:val="000000"/>
@@ -2415,80 +2425,80 @@
           <w:szCs w:val="28"/>
           <w:lang w:val="uk-UA"/>
         </w:rPr>
-        <w:t>.</w:t>
-      </w:r>
-    </w:p>
-    <w:p>
-      <w:pPr>
-        <w:pStyle w:val="ListParagraph"/>
-        <w:numPr>
-          <w:ilvl w:val="0"/>
-          <w:numId w:val="10"/>
-        </w:numPr>
+        <w:t>Невеликий об’єм службової інформації</w:t>
+      </w:r>
+      <w:r>
         <w:rPr>
           <w:color w:val="000000"/>
           <w:sz w:val="28"/>
           <w:szCs w:val="28"/>
           <w:lang w:val="uk-UA"/>
         </w:rPr>
-      </w:pPr>
-      <w:r>
+        <w:t>.</w:t>
+      </w:r>
+    </w:p>
+    <w:p>
+      <w:pPr>
+        <w:pStyle w:val="ListParagraph"/>
+        <w:numPr>
+          <w:ilvl w:val="0"/>
+          <w:numId w:val="10"/>
+        </w:numPr>
         <w:rPr>
           <w:color w:val="000000"/>
           <w:sz w:val="28"/>
           <w:szCs w:val="28"/>
           <w:lang w:val="uk-UA"/>
         </w:rPr>
-        <w:t>Малий час виконання звільнення блоку.</w:t>
-      </w:r>
-    </w:p>
-    <w:p>
-      <w:pPr>
-        <w:pStyle w:val="ListParagraph"/>
-        <w:numPr>
-          <w:ilvl w:val="0"/>
-          <w:numId w:val="10"/>
-        </w:numPr>
+      </w:pPr>
+      <w:r>
         <w:rPr>
           <w:color w:val="000000"/>
           <w:sz w:val="28"/>
           <w:szCs w:val="28"/>
           <w:lang w:val="uk-UA"/>
         </w:rPr>
-      </w:pPr>
-      <w:r>
+        <w:t>Малий час виконання звільнення блоку.</w:t>
+      </w:r>
+    </w:p>
+    <w:p>
+      <w:pPr>
+        <w:pStyle w:val="ListParagraph"/>
+        <w:numPr>
+          <w:ilvl w:val="0"/>
+          <w:numId w:val="10"/>
+        </w:numPr>
         <w:rPr>
           <w:color w:val="000000"/>
           <w:sz w:val="28"/>
           <w:szCs w:val="28"/>
           <w:lang w:val="uk-UA"/>
         </w:rPr>
-        <w:t>Об’єднання сусідніх вільних блоків в один.</w:t>
-      </w:r>
-    </w:p>
-    <w:p>
-      <w:pPr>
-        <w:ind w:left="567"/>
+      </w:pPr>
+      <w:r>
         <w:rPr>
           <w:color w:val="000000"/>
           <w:sz w:val="28"/>
           <w:szCs w:val="28"/>
           <w:lang w:val="uk-UA"/>
         </w:rPr>
-      </w:pPr>
+        <w:t>Об’єднання сусідніх вільних блоків в один.</w:t>
+      </w:r>
     </w:p>
     <w:p>
       <w:pPr>
         <w:ind w:left="567"/>
         <w:rPr>
-          <w:b/>
           <w:color w:val="000000"/>
           <w:sz w:val="28"/>
           <w:szCs w:val="28"/>
           <w:lang w:val="uk-UA"/>
         </w:rPr>
       </w:pPr>
-      <w:r>
+    </w:p>
+    <w:p>
+      <w:pPr>
+        <w:ind w:left="567"/>
         <w:rPr>
           <w:b/>
           <w:color w:val="000000"/>
@@ -2496,9 +2506,7 @@
           <w:szCs w:val="28"/>
           <w:lang w:val="uk-UA"/>
         </w:rPr>
-        <w:t xml:space="preserve">Недоліки </w:t>
-      </w:r>
-      <w:proofErr w:type="spellStart"/>
+      </w:pPr>
       <w:r>
         <w:rPr>
           <w:b/>
@@ -2507,9 +2515,9 @@
           <w:szCs w:val="28"/>
           <w:lang w:val="uk-UA"/>
         </w:rPr>
-        <w:t>аллокатора</w:t>
-      </w:r>
-      <w:proofErr w:type="spellEnd"/>
+        <w:t xml:space="preserve">Недоліки </w:t>
+      </w:r>
+      <w:proofErr w:type="spellStart"/>
       <w:r>
         <w:rPr>
           <w:b/>
@@ -2518,56 +2526,58 @@
           <w:szCs w:val="28"/>
           <w:lang w:val="uk-UA"/>
         </w:rPr>
-        <w:t>:</w:t>
-      </w:r>
-    </w:p>
-    <w:p>
-      <w:pPr>
-        <w:pStyle w:val="ListParagraph"/>
-        <w:numPr>
-          <w:ilvl w:val="0"/>
-          <w:numId w:val="11"/>
-        </w:numPr>
-        <w:rPr>
+        <w:t>аллокатора</w:t>
+      </w:r>
+      <w:proofErr w:type="spellEnd"/>
+      <w:r>
+        <w:rPr>
+          <w:b/>
           <w:color w:val="000000"/>
           <w:sz w:val="28"/>
           <w:szCs w:val="28"/>
           <w:lang w:val="uk-UA"/>
         </w:rPr>
-      </w:pPr>
-      <w:r>
+        <w:t>:</w:t>
+      </w:r>
+    </w:p>
+    <w:p>
+      <w:pPr>
+        <w:pStyle w:val="ListParagraph"/>
+        <w:numPr>
+          <w:ilvl w:val="0"/>
+          <w:numId w:val="11"/>
+        </w:numPr>
         <w:rPr>
           <w:color w:val="000000"/>
           <w:sz w:val="28"/>
           <w:szCs w:val="28"/>
           <w:lang w:val="uk-UA"/>
         </w:rPr>
-        <w:t>Великий час пошуку нового блоку( лінійна складність)</w:t>
-      </w:r>
-    </w:p>
-    <w:p>
-      <w:pPr>
-        <w:pStyle w:val="ListParagraph"/>
-        <w:numPr>
-          <w:ilvl w:val="0"/>
-          <w:numId w:val="11"/>
-        </w:numPr>
+      </w:pPr>
+      <w:r>
         <w:rPr>
           <w:color w:val="000000"/>
           <w:sz w:val="28"/>
           <w:szCs w:val="28"/>
           <w:lang w:val="uk-UA"/>
         </w:rPr>
-      </w:pPr>
-      <w:r>
+        <w:t>Великий час пошуку нового блоку( лінійна складність)</w:t>
+      </w:r>
+    </w:p>
+    <w:p>
+      <w:pPr>
+        <w:pStyle w:val="ListParagraph"/>
+        <w:numPr>
+          <w:ilvl w:val="0"/>
+          <w:numId w:val="11"/>
+        </w:numPr>
         <w:rPr>
           <w:color w:val="000000"/>
           <w:sz w:val="28"/>
           <w:szCs w:val="28"/>
           <w:lang w:val="uk-UA"/>
         </w:rPr>
-        <w:t>При виділенні блоку можливе надмірне виділення пам’яті у розмірі, меншому за розмір заголовку</w:t>
-      </w:r>
+      </w:pPr>
       <w:r>
         <w:rPr>
           <w:color w:val="000000"/>
@@ -2575,24 +2585,21 @@
           <w:szCs w:val="28"/>
           <w:lang w:val="uk-UA"/>
         </w:rPr>
-        <w:t>.</w:t>
-      </w:r>
-    </w:p>
-    <w:p>
-      <w:pPr>
-        <w:ind w:firstLine="567"/>
-        <w:rPr>
-          <w:b/>
+        <w:t>При виділенні блоку можливе надмірне виділення пам’яті у розмірі, меншому за розмір заголовку</w:t>
+      </w:r>
+      <w:r>
+        <w:rPr>
           <w:color w:val="000000"/>
           <w:sz w:val="28"/>
           <w:szCs w:val="28"/>
           <w:lang w:val="uk-UA"/>
         </w:rPr>
-      </w:pPr>
-    </w:p>
-    <w:p>
-      <w:pPr>
-        <w:ind w:left="567"/>
+        <w:t>.</w:t>
+      </w:r>
+    </w:p>
+    <w:p>
+      <w:pPr>
+        <w:ind w:firstLine="567"/>
         <w:rPr>
           <w:b/>
           <w:color w:val="000000"/>
@@ -2601,7 +2608,10 @@
           <w:lang w:val="uk-UA"/>
         </w:rPr>
       </w:pPr>
-      <w:r>
+    </w:p>
+    <w:p>
+      <w:pPr>
+        <w:ind w:left="567"/>
         <w:rPr>
           <w:b/>
           <w:color w:val="000000"/>
@@ -2609,6 +2619,15 @@
           <w:szCs w:val="28"/>
           <w:lang w:val="uk-UA"/>
         </w:rPr>
+      </w:pPr>
+      <w:r>
+        <w:rPr>
+          <w:b/>
+          <w:color w:val="000000"/>
+          <w:sz w:val="28"/>
+          <w:szCs w:val="28"/>
+          <w:lang w:val="uk-UA"/>
+        </w:rPr>
         <w:t xml:space="preserve">Посилання на </w:t>
       </w:r>
       <w:r>
@@ -29314,8 +29333,6 @@
         </w:rPr>
         <w:t>:</w:t>
       </w:r>
-      <w:bookmarkStart w:id="0" w:name="_GoBack"/>
-      <w:bookmarkEnd w:id="0"/>
     </w:p>
     <w:p>
       <w:pPr>
@@ -29614,6 +29631,7 @@
         <w:docPartUnique/>
       </w:docPartObj>
     </w:sdtPr>
+    <w:sdtEndPr/>
     <w:sdtContent>
       <w:p>
         <w:pPr>
@@ -31950,6 +31968,7 @@
     <w:lsdException w:name="HTML Sample" w:semiHidden="1" w:unhideWhenUsed="1"/>
     <w:lsdException w:name="HTML Typewriter" w:semiHidden="1" w:unhideWhenUsed="1"/>
     <w:lsdException w:name="HTML Variable" w:semiHidden="1" w:unhideWhenUsed="1"/>
+    <w:lsdException w:name="Normal Table" w:semiHidden="1" w:unhideWhenUsed="1"/>
     <w:lsdException w:name="annotation subject" w:semiHidden="1" w:unhideWhenUsed="1"/>
     <w:lsdException w:name="No List" w:semiHidden="1" w:unhideWhenUsed="1"/>
     <w:lsdException w:name="Outline List 1" w:semiHidden="1" w:unhideWhenUsed="1"/>
@@ -31992,8 +32011,11 @@
     <w:lsdException w:name="Table Contemporary" w:semiHidden="1" w:unhideWhenUsed="1"/>
     <w:lsdException w:name="Table Elegant" w:semiHidden="1" w:unhideWhenUsed="1"/>
     <w:lsdException w:name="Table Professional" w:semiHidden="1" w:unhideWhenUsed="1"/>
+    <w:lsdException w:name="Table Subtle 1" w:semiHidden="1" w:unhideWhenUsed="1"/>
     <w:lsdException w:name="Table Subtle 2" w:semiHidden="1" w:unhideWhenUsed="1"/>
     <w:lsdException w:name="Table Web 1" w:semiHidden="1" w:unhideWhenUsed="1"/>
+    <w:lsdException w:name="Table Web 2" w:semiHidden="1" w:unhideWhenUsed="1"/>
+    <w:lsdException w:name="Table Web 3" w:semiHidden="1" w:unhideWhenUsed="1"/>
     <w:lsdException w:name="Balloon Text" w:semiHidden="1" w:unhideWhenUsed="1"/>
     <w:lsdException w:name="Table Grid" w:uiPriority="59"/>
     <w:lsdException w:name="Table Theme" w:semiHidden="1" w:unhideWhenUsed="1"/>
@@ -32700,7 +32722,7 @@
 </file>
 
 <file path=customXml/itemProps1.xml><?xml version="1.0" encoding="utf-8"?>
-<ds:datastoreItem xmlns:ds="http://schemas.openxmlformats.org/officeDocument/2006/customXml" ds:itemID="{B28B1734-A1F8-3F47-97FA-A1EAB80DA5EE}">
+<ds:datastoreItem xmlns:ds="http://schemas.openxmlformats.org/officeDocument/2006/customXml" ds:itemID="{C673D18E-F388-4C46-82FB-610C1BA702E5}">
   <ds:schemaRefs>
     <ds:schemaRef ds:uri="http://schemas.openxmlformats.org/officeDocument/2006/bibliography"/>
   </ds:schemaRefs>

</xml_diff>